<commit_message>
Add statistics to report
</commit_message>
<xml_diff>
--- a/ParalelGenetikAlgoritma-Rapor.docx
+++ b/ParalelGenetikAlgoritma-Rapor.docx
@@ -264,10 +264,10 @@
           <w:noProof/>
         </w:rPr>
         <w:object w:dxaOrig="9091" w:dyaOrig="2794" w14:anchorId="5224DB5B">
-          <v:rect id="rectole0000000000" o:spid="_x0000_i1028" alt="" style="width:454.75pt;height:159.15pt;mso-width-percent:0;mso-height-percent:0;mso-width-percent:0;mso-height-percent:0" o:ole="" o:preferrelative="t" stroked="f">
+          <v:rect id="rectole0000000000" o:spid="_x0000_i1028" alt="" style="width:455.25pt;height:159.25pt;mso-width-percent:0;mso-height-percent:0;mso-width-percent:0;mso-height-percent:0" o:ole="" o:preferrelative="t" stroked="f">
             <v:imagedata r:id="rId5" o:title=""/>
           </v:rect>
-          <o:OLEObject Type="Embed" ProgID="StaticMetafile" ShapeID="rectole0000000000" DrawAspect="Content" ObjectID="_1734364395" r:id="rId6"/>
+          <o:OLEObject Type="Embed" ProgID="StaticMetafile" ShapeID="rectole0000000000" DrawAspect="Content" ObjectID="_1734426567" r:id="rId6"/>
         </w:object>
       </w:r>
       <w:r>
@@ -305,10 +305,10 @@
           <w:noProof/>
         </w:rPr>
         <w:object w:dxaOrig="9091" w:dyaOrig="5993" w14:anchorId="7D05FA84">
-          <v:rect id="rectole0000000001" o:spid="_x0000_i1027" alt="" style="width:454.75pt;height:341.05pt;mso-width-percent:0;mso-height-percent:0;mso-width-percent:0;mso-height-percent:0" o:ole="" o:preferrelative="t" stroked="f">
+          <v:rect id="rectole0000000001" o:spid="_x0000_i1027" alt="" style="width:455.25pt;height:341.1pt;mso-width-percent:0;mso-height-percent:0;mso-width-percent:0;mso-height-percent:0" o:ole="" o:preferrelative="t" stroked="f">
             <v:imagedata r:id="rId7" o:title=""/>
           </v:rect>
-          <o:OLEObject Type="Embed" ProgID="StaticMetafile" ShapeID="rectole0000000001" DrawAspect="Content" ObjectID="_1734364396" r:id="rId8"/>
+          <o:OLEObject Type="Embed" ProgID="StaticMetafile" ShapeID="rectole0000000001" DrawAspect="Content" ObjectID="_1734426568" r:id="rId8"/>
         </w:object>
       </w:r>
     </w:p>
@@ -560,10 +560,10 @@
           <w:noProof/>
         </w:rPr>
         <w:object w:dxaOrig="9091" w:dyaOrig="3826" w14:anchorId="6AA45CA9">
-          <v:rect id="rectole0000000002" o:spid="_x0000_i1026" alt="" style="width:454.75pt;height:191.35pt;mso-width-percent:0;mso-height-percent:0;mso-width-percent:0;mso-height-percent:0" o:ole="" o:preferrelative="t" stroked="f">
+          <v:rect id="rectole0000000002" o:spid="_x0000_i1026" alt="" style="width:455.25pt;height:191.25pt;mso-width-percent:0;mso-height-percent:0;mso-width-percent:0;mso-height-percent:0" o:ole="" o:preferrelative="t" stroked="f">
             <v:imagedata r:id="rId9" o:title=""/>
           </v:rect>
-          <o:OLEObject Type="Embed" ProgID="StaticMetafile" ShapeID="rectole0000000002" DrawAspect="Content" ObjectID="_1734364397" r:id="rId10"/>
+          <o:OLEObject Type="Embed" ProgID="StaticMetafile" ShapeID="rectole0000000002" DrawAspect="Content" ObjectID="_1734426569" r:id="rId10"/>
         </w:object>
       </w:r>
     </w:p>
@@ -578,8 +578,7 @@
     <w:p>
       <w:pPr>
         <w:rPr>
-          <w:rFonts w:ascii="Calibri" w:eastAsia="Calibri" w:hAnsi="Calibri" w:cs="Calibri"/>
-          <w:b/>
+          <w:noProof/>
         </w:rPr>
       </w:pPr>
       <w:r>
@@ -594,18 +593,193 @@
           <w:noProof/>
         </w:rPr>
         <w:object w:dxaOrig="9091" w:dyaOrig="2470" w14:anchorId="5A15FEE8">
-          <v:rect id="rectole0000000003" o:spid="_x0000_i1025" alt="" style="width:454.75pt;height:146.85pt;mso-width-percent:0;mso-height-percent:0;mso-width-percent:0;mso-height-percent:0" o:ole="" o:preferrelative="t" stroked="f">
+          <v:rect id="rectole0000000003" o:spid="_x0000_i1025" alt="" style="width:455.25pt;height:146.9pt;mso-width-percent:0;mso-height-percent:0;mso-width-percent:0;mso-height-percent:0" o:ole="" o:preferrelative="t" stroked="f">
             <v:imagedata r:id="rId11" o:title=""/>
           </v:rect>
-          <o:OLEObject Type="Embed" ProgID="StaticMetafile" ShapeID="rectole0000000003" DrawAspect="Content" ObjectID="_1734364398" r:id="rId12"/>
+          <o:OLEObject Type="Embed" ProgID="StaticMetafile" ShapeID="rectole0000000003" DrawAspect="Content" ObjectID="_1734426570" r:id="rId12"/>
         </w:object>
       </w:r>
-      <w:r>
-        <w:rPr>
-          <w:rFonts w:ascii="Calibri" w:eastAsia="Calibri" w:hAnsi="Calibri" w:cs="Calibri"/>
-          <w:b/>
+    </w:p>
+    <w:p>
+      <w:pPr>
+        <w:rPr>
+          <w:noProof/>
+        </w:rPr>
+      </w:pPr>
+    </w:p>
+    <w:p>
+      <w:pPr>
+        <w:rPr>
+          <w:noProof/>
+        </w:rPr>
+      </w:pPr>
+    </w:p>
+    <w:p>
+      <w:pPr>
+        <w:rPr>
+          <w:noProof/>
+        </w:rPr>
+      </w:pPr>
+    </w:p>
+    <w:p>
+      <w:pPr>
+        <w:rPr>
+          <w:b/>
+          <w:bCs/>
+          <w:noProof/>
+          <w:sz w:val="28"/>
+          <w:szCs w:val="28"/>
+          <w:lang w:val="tr-TR"/>
+        </w:rPr>
+      </w:pPr>
+    </w:p>
+    <w:p>
+      <w:pPr>
+        <w:rPr>
+          <w:rFonts w:ascii="Calibri" w:eastAsia="Calibri" w:hAnsi="Calibri" w:cs="Calibri"/>
+          <w:b/>
+        </w:rPr>
+      </w:pPr>
+      <w:r>
+        <w:rPr>
+          <w:b/>
+          <w:bCs/>
+          <w:noProof/>
+          <w:sz w:val="28"/>
+          <w:szCs w:val="28"/>
+          <w:lang w:val="tr-TR"/>
+        </w:rPr>
+        <w:lastRenderedPageBreak/>
+        <w:t>Statistics</w:t>
+      </w:r>
+      <w:r>
+        <w:rPr>
+          <w:b/>
+          <w:bCs/>
+          <w:noProof/>
+          <w:sz w:val="28"/>
+          <w:szCs w:val="28"/>
+          <w:lang w:val="tr-TR"/>
         </w:rPr>
         <w:br/>
+      </w:r>
+      <w:r>
+        <w:rPr>
+          <w:rFonts w:ascii="Calibri" w:eastAsia="Calibri" w:hAnsi="Calibri" w:cs="Calibri"/>
+          <w:b/>
+        </w:rPr>
+        <w:br/>
+      </w:r>
+      <w:r>
+        <w:rPr>
+          <w:rFonts w:ascii="Calibri" w:eastAsia="Calibri" w:hAnsi="Calibri" w:cs="Calibri"/>
+          <w:b/>
+          <w:noProof/>
+        </w:rPr>
+        <w:drawing>
+          <wp:inline distT="0" distB="0" distL="0" distR="0" wp14:anchorId="7BE949FC" wp14:editId="64B6CE54">
+            <wp:extent cx="5943600" cy="2590800"/>
+            <wp:effectExtent l="0" t="0" r="0" b="0"/>
+            <wp:docPr id="9" name="Picture 9" descr="Text&#10;&#10;Description automatically generated"/>
+            <wp:cNvGraphicFramePr>
+              <a:graphicFrameLocks xmlns:a="http://schemas.openxmlformats.org/drawingml/2006/main" noChangeAspect="1"/>
+            </wp:cNvGraphicFramePr>
+            <a:graphic xmlns:a="http://schemas.openxmlformats.org/drawingml/2006/main">
+              <a:graphicData uri="http://schemas.openxmlformats.org/drawingml/2006/picture">
+                <pic:pic xmlns:pic="http://schemas.openxmlformats.org/drawingml/2006/picture">
+                  <pic:nvPicPr>
+                    <pic:cNvPr id="9" name="Picture 9" descr="Text&#10;&#10;Description automatically generated"/>
+                    <pic:cNvPicPr/>
+                  </pic:nvPicPr>
+                  <pic:blipFill>
+                    <a:blip r:embed="rId13">
+                      <a:extLst>
+                        <a:ext uri="{28A0092B-C50C-407E-A947-70E740481C1C}">
+                          <a14:useLocalDpi xmlns:a14="http://schemas.microsoft.com/office/drawing/2010/main" val="0"/>
+                        </a:ext>
+                      </a:extLst>
+                    </a:blip>
+                    <a:stretch>
+                      <a:fillRect/>
+                    </a:stretch>
+                  </pic:blipFill>
+                  <pic:spPr>
+                    <a:xfrm>
+                      <a:off x="0" y="0"/>
+                      <a:ext cx="5943600" cy="2590800"/>
+                    </a:xfrm>
+                    <a:prstGeom prst="rect">
+                      <a:avLst/>
+                    </a:prstGeom>
+                  </pic:spPr>
+                </pic:pic>
+              </a:graphicData>
+            </a:graphic>
+          </wp:inline>
+        </w:drawing>
+      </w:r>
+    </w:p>
+    <w:p>
+      <w:pPr>
+        <w:rPr>
+          <w:rFonts w:ascii="Calibri" w:eastAsia="Calibri" w:hAnsi="Calibri" w:cs="Calibri"/>
+          <w:b/>
+        </w:rPr>
+      </w:pPr>
+      <w:r>
+        <w:rPr>
+          <w:rFonts w:ascii="Calibri" w:eastAsia="Calibri" w:hAnsi="Calibri" w:cs="Calibri"/>
+          <w:b/>
+        </w:rPr>
+        <w:br/>
+      </w:r>
+      <w:r>
+        <w:rPr>
+          <w:rFonts w:ascii="Calibri" w:eastAsia="Calibri" w:hAnsi="Calibri" w:cs="Calibri"/>
+          <w:b/>
+          <w:noProof/>
+        </w:rPr>
+        <w:drawing>
+          <wp:inline distT="0" distB="0" distL="0" distR="0" wp14:anchorId="138BF9C7" wp14:editId="04110A25">
+            <wp:extent cx="5943600" cy="2726055"/>
+            <wp:effectExtent l="0" t="0" r="0" b="0"/>
+            <wp:docPr id="8" name="Picture 8" descr="Text&#10;&#10;Description automatically generated"/>
+            <wp:cNvGraphicFramePr>
+              <a:graphicFrameLocks xmlns:a="http://schemas.openxmlformats.org/drawingml/2006/main" noChangeAspect="1"/>
+            </wp:cNvGraphicFramePr>
+            <a:graphic xmlns:a="http://schemas.openxmlformats.org/drawingml/2006/main">
+              <a:graphicData uri="http://schemas.openxmlformats.org/drawingml/2006/picture">
+                <pic:pic xmlns:pic="http://schemas.openxmlformats.org/drawingml/2006/picture">
+                  <pic:nvPicPr>
+                    <pic:cNvPr id="8" name="Picture 8" descr="Text&#10;&#10;Description automatically generated"/>
+                    <pic:cNvPicPr/>
+                  </pic:nvPicPr>
+                  <pic:blipFill>
+                    <a:blip r:embed="rId14">
+                      <a:extLst>
+                        <a:ext uri="{28A0092B-C50C-407E-A947-70E740481C1C}">
+                          <a14:useLocalDpi xmlns:a14="http://schemas.microsoft.com/office/drawing/2010/main" val="0"/>
+                        </a:ext>
+                      </a:extLst>
+                    </a:blip>
+                    <a:stretch>
+                      <a:fillRect/>
+                    </a:stretch>
+                  </pic:blipFill>
+                  <pic:spPr>
+                    <a:xfrm>
+                      <a:off x="0" y="0"/>
+                      <a:ext cx="5943600" cy="2726055"/>
+                    </a:xfrm>
+                    <a:prstGeom prst="rect">
+                      <a:avLst/>
+                    </a:prstGeom>
+                  </pic:spPr>
+                </pic:pic>
+              </a:graphicData>
+            </a:graphic>
+          </wp:inline>
+        </w:drawing>
       </w:r>
     </w:p>
     <w:sectPr>

</xml_diff>